<commit_message>
Fix Order Filing Petition Template
</commit_message>
<xml_diff>
--- a/docassemble/LAWVNameChangeClinic/data/templates/name_change_order_filing_petition.docx
+++ b/docassemble/LAWVNameChangeClinic/data/templates/name_change_order_filing_petition.docx
@@ -21,11 +21,24 @@
       <w:r>
         <w:t xml:space="preserve">N THE </w:t>
       </w:r>
-      <w:r>
-        <w:t>{{ court }}</w:t>
-      </w:r>
-      <w:r>
-        <w:t xml:space="preserve"> COURT OF {{ upper_county }} COUNTY, WEST VIRGINIA</w:t>
+      <w:proofErr w:type="gramStart"/>
+      <w:r>
+        <w:t>{{ court</w:t>
+      </w:r>
+      <w:proofErr w:type="gramEnd"/>
+      <w:r>
+        <w:t xml:space="preserve"> }}</w:t>
+      </w:r>
+      <w:r>
+        <w:t xml:space="preserve"> COURT OF {{ </w:t>
+      </w:r>
+      <w:proofErr w:type="spellStart"/>
+      <w:r>
+        <w:t>upper_county</w:t>
+      </w:r>
+      <w:proofErr w:type="spellEnd"/>
+      <w:r>
+        <w:t xml:space="preserve"> }} COUNTY, WEST VIRGINIA</w:t>
       </w:r>
     </w:p>
     <w:p>
@@ -74,8 +87,21 @@
         <w:pStyle w:val="Title"/>
         <w:jc w:val="left"/>
       </w:pPr>
-      <w:r>
-        <w:t>{{ p.name.full(middle=”full”) }}</w:t>
+      <w:proofErr w:type="gramStart"/>
+      <w:r>
+        <w:t xml:space="preserve">{{ </w:t>
+      </w:r>
+      <w:proofErr w:type="spellStart"/>
+      <w:r>
+        <w:t>p</w:t>
+      </w:r>
+      <w:proofErr w:type="gramEnd"/>
+      <w:r>
+        <w:t>.name.full</w:t>
+      </w:r>
+      <w:proofErr w:type="spellEnd"/>
+      <w:r>
+        <w:t>(middle=”full”) }}</w:t>
       </w:r>
     </w:p>
     <w:p>
@@ -135,17 +161,41 @@
       <w:r>
         <w:t xml:space="preserve">This day came the above-named Petitioner and tendered to the Court a petition, duly verified, requesting that this Court enter an ORDER changing the Petitioner’s name from </w:t>
       </w:r>
-      <w:r>
-        <w:t xml:space="preserve">{{ p.name.full(middle=”full”) </w:t>
+      <w:proofErr w:type="gramStart"/>
+      <w:r>
+        <w:t xml:space="preserve">{{ </w:t>
+      </w:r>
+      <w:proofErr w:type="spellStart"/>
+      <w:r>
+        <w:t>p</w:t>
+      </w:r>
+      <w:proofErr w:type="gramEnd"/>
+      <w:r>
+        <w:t>.name.full</w:t>
+      </w:r>
+      <w:proofErr w:type="spellEnd"/>
+      <w:r>
+        <w:t xml:space="preserve">(middle=”full”) </w:t>
       </w:r>
       <w:r>
         <w:t>}}</w:t>
       </w:r>
       <w:r>
+        <w:t xml:space="preserve"> </w:t>
+      </w:r>
+      <w:r>
         <w:t xml:space="preserve">to </w:t>
       </w:r>
       <w:r>
-        <w:t>{{ new_name.name.full(middle=”full”)</w:t>
+        <w:t xml:space="preserve">{{ </w:t>
+      </w:r>
+      <w:proofErr w:type="spellStart"/>
+      <w:r>
+        <w:t>new_name.name.full</w:t>
+      </w:r>
+      <w:proofErr w:type="spellEnd"/>
+      <w:r>
+        <w:t>(middle=”full”)</w:t>
       </w:r>
       <w:r>
         <w:t xml:space="preserve"> </w:t>
@@ -228,7 +278,15 @@
         <w:spacing w:line="480" w:lineRule="auto"/>
       </w:pPr>
       <w:r>
-        <w:t>ENTERED this ______ day of  _____________________, 20___.</w:t>
+        <w:t xml:space="preserve">ENTERED this ______ day </w:t>
+      </w:r>
+      <w:proofErr w:type="gramStart"/>
+      <w:r>
+        <w:t>of  _</w:t>
+      </w:r>
+      <w:proofErr w:type="gramEnd"/>
+      <w:r>
+        <w:t>____________________, 20___.</w:t>
       </w:r>
     </w:p>
     <w:p>

</xml_diff>